<commit_message>
I write a comment
</commit_message>
<xml_diff>
--- a/Test document.docx
+++ b/Test document.docx
@@ -4,13 +4,57 @@
   <w:body>
     <w:p>
       <w:r>
-        <w:t>Te</w:t>
-      </w:r>
+        <w:t xml:space="preserve">Test </w:t>
+      </w:r>
+      <w:proofErr w:type="spellStart"/>
+      <w:r>
+        <w:t>document</w:t>
+      </w:r>
+      <w:proofErr w:type="spellEnd"/>
+    </w:p>
+    <w:p/>
+    <w:p>
+      <w:proofErr w:type="spellStart"/>
+      <w:r>
+        <w:t>Add</w:t>
+      </w:r>
+      <w:proofErr w:type="spellEnd"/>
+      <w:r>
+        <w:t xml:space="preserve"> </w:t>
+      </w:r>
+      <w:proofErr w:type="spellStart"/>
+      <w:r>
+        <w:t>comments</w:t>
+      </w:r>
+      <w:proofErr w:type="spellEnd"/>
+      <w:r>
+        <w:t xml:space="preserve"> </w:t>
+      </w:r>
+      <w:proofErr w:type="spellStart"/>
+      <w:r>
+        <w:t>for</w:t>
+      </w:r>
+      <w:proofErr w:type="spellEnd"/>
+      <w:r>
+        <w:t xml:space="preserve"> </w:t>
+      </w:r>
+      <w:proofErr w:type="spellStart"/>
+      <w:r>
+        <w:t>this</w:t>
+      </w:r>
+      <w:proofErr w:type="spellEnd"/>
+      <w:r>
+        <w:t xml:space="preserve"> </w:t>
+      </w:r>
+      <w:proofErr w:type="spellStart"/>
+      <w:r>
+        <w:t>documents</w:t>
+      </w:r>
+      <w:proofErr w:type="spellEnd"/>
+    </w:p>
+    <w:p>
       <w:bookmarkStart w:id="0" w:name="_GoBack"/>
       <w:bookmarkEnd w:id="0"/>
-      <w:r>
-        <w:t>st document</w:t>
-      </w:r>
     </w:p>
     <w:sectPr>
       <w:pgSz w:w="12240" w:h="15840"/>

</xml_diff>